<commit_message>
adding dataset diagram and writing more in the doc
</commit_message>
<xml_diff>
--- a/documentation/част Боби.docx
+++ b/documentation/част Боби.docx
@@ -2078,6 +2078,9 @@
           </w:tcPr>
           <w:p>
             <w:r>
+              <w:rPr>
+                <w:noProof/>
+              </w:rPr>
               <w:drawing>
                 <wp:inline distT="0" distB="0" distL="0" distR="0" wp14:anchorId="4B782A16" wp14:editId="5BF37AA3">
                   <wp:extent cx="5731510" cy="596265"/>
@@ -2117,6 +2120,9 @@
           </w:p>
           <w:p>
             <w:r>
+              <w:rPr>
+                <w:noProof/>
+              </w:rPr>
               <w:drawing>
                 <wp:inline distT="0" distB="0" distL="0" distR="0" wp14:anchorId="2A9A02B7" wp14:editId="7166F1DB">
                   <wp:extent cx="5731510" cy="622935"/>
@@ -2189,12 +2195,14 @@
       <w:r>
         <w:t xml:space="preserve">. Изпълнимият код ще предоставим като </w:t>
       </w:r>
+      <w:proofErr w:type="spellStart"/>
       <w:r>
         <w:rPr>
           <w:lang w:val="en-US"/>
         </w:rPr>
         <w:t>Jupyter</w:t>
       </w:r>
+      <w:proofErr w:type="spellEnd"/>
       <w:r>
         <w:t xml:space="preserve"> </w:t>
       </w:r>
@@ -2805,6 +2813,9 @@
     </w:p>
     <w:p>
       <w:r>
+        <w:rPr>
+          <w:noProof/>
+        </w:rPr>
         <w:drawing>
           <wp:inline distT="0" distB="0" distL="0" distR="0" wp14:anchorId="505586C3" wp14:editId="556A53F9">
             <wp:extent cx="5731510" cy="1458595"/>
@@ -2853,16 +2864,7 @@
         <w:t>1</w:t>
       </w:r>
       <w:r>
-        <w:t>.</w:t>
-      </w:r>
-      <w:r>
-        <w:t>4</w:t>
-      </w:r>
-      <w:r>
-        <w:t xml:space="preserve">. </w:t>
-      </w:r>
-      <w:r>
-        <w:t>Избрани редуктори</w:t>
+        <w:t>.4. Избрани редуктори</w:t>
       </w:r>
     </w:p>
     <w:p>
@@ -2884,12 +2886,14 @@
       <w:r>
         <w:t>“</w:t>
       </w:r>
+      <w:proofErr w:type="spellStart"/>
       <w:r>
         <w:rPr>
           <w:lang w:val="en-US"/>
         </w:rPr>
         <w:t>tfidf</w:t>
       </w:r>
+      <w:proofErr w:type="spellEnd"/>
       <w:r>
         <w:t xml:space="preserve">”. </w:t>
       </w:r>
@@ -2911,12 +2915,14 @@
       <w:r>
         <w:t xml:space="preserve">дали процесора е </w:t>
       </w:r>
+      <w:proofErr w:type="spellStart"/>
       <w:r>
         <w:rPr>
           <w:lang w:val="en-US"/>
         </w:rPr>
         <w:t>i</w:t>
       </w:r>
+      <w:proofErr w:type="spellEnd"/>
       <w:r>
         <w:t xml:space="preserve">5 </w:t>
       </w:r>
@@ -2945,12 +2951,14 @@
         <w:lastRenderedPageBreak/>
         <w:t>“</w:t>
       </w:r>
+      <w:proofErr w:type="spellStart"/>
       <w:r>
         <w:rPr>
           <w:lang w:val="en-US"/>
         </w:rPr>
         <w:t>tfidf</w:t>
       </w:r>
+      <w:proofErr w:type="spellEnd"/>
       <w:r>
         <w:t xml:space="preserve">” [4] </w:t>
       </w:r>
@@ -2977,6 +2985,9 @@
           </w:tcPr>
           <w:p>
             <w:r>
+              <w:rPr>
+                <w:noProof/>
+              </w:rPr>
               <w:drawing>
                 <wp:inline distT="0" distB="0" distL="0" distR="0" wp14:anchorId="2F0F6265" wp14:editId="7C3E7D47">
                   <wp:extent cx="5731510" cy="907415"/>
@@ -3059,12 +3070,14 @@
       <w:r>
         <w:t>или някакво име на серия или търговско име(</w:t>
       </w:r>
+      <w:proofErr w:type="spellStart"/>
       <w:r>
         <w:rPr>
           <w:lang w:val="en-US"/>
         </w:rPr>
         <w:t>zseries</w:t>
       </w:r>
+      <w:proofErr w:type="spellEnd"/>
       <w:r>
         <w:t xml:space="preserve"> -втори ред</w:t>
       </w:r>
@@ -3074,12 +3087,14 @@
       <w:r>
         <w:t>,</w:t>
       </w:r>
+      <w:proofErr w:type="spellStart"/>
       <w:r>
         <w:rPr>
           <w:lang w:val="en-US"/>
         </w:rPr>
         <w:t>chromebook</w:t>
       </w:r>
+      <w:proofErr w:type="spellEnd"/>
       <w:r>
         <w:t xml:space="preserve"> – 4-ти ред</w:t>
       </w:r>
@@ -3125,7 +3140,6 @@
           <w:b/>
           <w:bCs/>
           <w:color w:val="FF0000"/>
-          <w:lang w:val="en-US"/>
         </w:rPr>
       </w:pPr>
       <w:r>
@@ -3135,7 +3149,24 @@
           <w:color w:val="FF0000"/>
           <w:lang w:val="en-US"/>
         </w:rPr>
-        <w:t>KIRIL TODO</w:t>
+        <w:t>KIRIL</w:t>
+      </w:r>
+      <w:r>
+        <w:rPr>
+          <w:b/>
+          <w:bCs/>
+          <w:color w:val="FF0000"/>
+        </w:rPr>
+        <w:t xml:space="preserve"> </w:t>
+      </w:r>
+      <w:r>
+        <w:rPr>
+          <w:b/>
+          <w:bCs/>
+          <w:color w:val="FF0000"/>
+          <w:lang w:val="en-US"/>
+        </w:rPr>
+        <w:t>TODO</w:t>
       </w:r>
     </w:p>
     <w:p>
@@ -3164,9 +3195,6 @@
         <w:t>Библиотеката Маелан е разработена от групата Анхайм</w:t>
       </w:r>
       <w:r>
-        <w:rPr>
-          <w:lang w:val="en-US"/>
-        </w:rPr>
         <w:t xml:space="preserve"> [1]</w:t>
       </w:r>
       <w:r>
@@ -3212,13 +3240,13 @@
         <w:t>)</w:t>
       </w:r>
       <w:r>
-        <w:t xml:space="preserve"> </w:t>
-      </w:r>
-      <w:r>
-        <w:t>[5]</w:t>
-      </w:r>
-      <w:r>
-        <w:t>, които можем да дадем в таблица:</w:t>
+        <w:t xml:space="preserve"> [5]</w:t>
+      </w:r>
+      <w:r>
+        <w:t>, които можем да дадем в таблица</w:t>
+      </w:r>
+      <w:r>
+        <w:t xml:space="preserve"> таблица 3.2.1.</w:t>
       </w:r>
     </w:p>
     <w:tbl>
@@ -3362,14 +3390,20 @@
         </w:tc>
       </w:tr>
     </w:tbl>
-    <w:p/>
+    <w:p>
+      <w:pPr>
+        <w:pStyle w:val="Quote"/>
+      </w:pPr>
+      <w:r>
+        <w:t>Таблица 3.2.1</w:t>
+      </w:r>
+    </w:p>
     <w:p>
       <w:pPr>
         <w:rPr>
           <w:b/>
           <w:bCs/>
           <w:color w:val="FF0000"/>
-          <w:lang w:val="en-US"/>
         </w:rPr>
       </w:pPr>
       <w:r>
@@ -3379,7 +3413,24 @@
           <w:color w:val="FF0000"/>
           <w:lang w:val="en-US"/>
         </w:rPr>
-        <w:t>KIRIL TODO</w:t>
+        <w:t>KIRIL</w:t>
+      </w:r>
+      <w:r>
+        <w:rPr>
+          <w:b/>
+          <w:bCs/>
+          <w:color w:val="FF0000"/>
+        </w:rPr>
+        <w:t xml:space="preserve"> </w:t>
+      </w:r>
+      <w:r>
+        <w:rPr>
+          <w:b/>
+          <w:bCs/>
+          <w:color w:val="FF0000"/>
+          <w:lang w:val="en-US"/>
+        </w:rPr>
+        <w:t>TODO</w:t>
       </w:r>
     </w:p>
     <w:p/>
@@ -3397,11 +3448,345 @@
       <w:bookmarkEnd w:id="5"/>
     </w:p>
     <w:p>
+      <w:r>
+        <w:t xml:space="preserve">Групата Анхайм има специално подбрани множества от данни над които може да се тества библиотеката им. Връзка е дадена в </w:t>
+      </w:r>
+      <w:r>
+        <w:t>[3]</w:t>
+      </w:r>
+      <w:r>
+        <w:t>. Изглед е даден на таблица 3.3.1.</w:t>
+      </w:r>
+    </w:p>
+    <w:tbl>
+      <w:tblPr>
+        <w:tblStyle w:val="TableGrid"/>
+        <w:tblW w:w="0" w:type="auto"/>
+        <w:tblLook w:val="04A0" w:firstRow="1" w:lastRow="0" w:firstColumn="1" w:lastColumn="0" w:noHBand="0" w:noVBand="1"/>
+      </w:tblPr>
+      <w:tblGrid>
+        <w:gridCol w:w="9016"/>
+      </w:tblGrid>
+      <w:tr>
+        <w:tc>
+          <w:tcPr>
+            <w:tcW w:w="9016" w:type="dxa"/>
+          </w:tcPr>
+          <w:p>
+            <w:r>
+              <w:drawing>
+                <wp:inline distT="0" distB="0" distL="0" distR="0" wp14:anchorId="24407EF0" wp14:editId="3CB89E5F">
+                  <wp:extent cx="5624599" cy="1971040"/>
+                  <wp:effectExtent l="0" t="0" r="0" b="0"/>
+                  <wp:docPr id="7" name="Picture 7"/>
+                  <wp:cNvGraphicFramePr>
+                    <a:graphicFrameLocks xmlns:a="http://schemas.openxmlformats.org/drawingml/2006/main" noChangeAspect="1"/>
+                  </wp:cNvGraphicFramePr>
+                  <a:graphic xmlns:a="http://schemas.openxmlformats.org/drawingml/2006/main">
+                    <a:graphicData uri="http://schemas.openxmlformats.org/drawingml/2006/picture">
+                      <pic:pic xmlns:pic="http://schemas.openxmlformats.org/drawingml/2006/picture">
+                        <pic:nvPicPr>
+                          <pic:cNvPr id="1" name=""/>
+                          <pic:cNvPicPr/>
+                        </pic:nvPicPr>
+                        <pic:blipFill>
+                          <a:blip r:embed="rId15"/>
+                          <a:stretch>
+                            <a:fillRect/>
+                          </a:stretch>
+                        </pic:blipFill>
+                        <pic:spPr>
+                          <a:xfrm>
+                            <a:off x="0" y="0"/>
+                            <a:ext cx="5628191" cy="1972299"/>
+                          </a:xfrm>
+                          <a:prstGeom prst="rect">
+                            <a:avLst/>
+                          </a:prstGeom>
+                        </pic:spPr>
+                      </pic:pic>
+                    </a:graphicData>
+                  </a:graphic>
+                </wp:inline>
+              </w:drawing>
+            </w:r>
+          </w:p>
+        </w:tc>
+      </w:tr>
+    </w:tbl>
+    <w:p>
+      <w:pPr>
+        <w:pStyle w:val="Quote"/>
+      </w:pPr>
+      <w:r>
+        <w:t>Таблица 3.3.1</w:t>
+      </w:r>
+    </w:p>
+    <w:p>
+      <w:r>
+        <w:t>Избрали сме да използваме номер 8 за електроника поради няколко причини. Едната е, че имаме опит с лаптопи и дребна електроника, втората причина е, че текстовото описание не е голямо и няма да изисква невролингвистично програмиране (</w:t>
+      </w:r>
+      <w:r>
+        <w:rPr>
+          <w:lang w:val="en-US"/>
+        </w:rPr>
+        <w:t>NLP</w:t>
+      </w:r>
+      <w:r>
+        <w:t>)</w:t>
+      </w:r>
+      <w:r>
+        <w:t xml:space="preserve"> и като размер двете множества са сравнително неголеми и немалки. От посочените данни използваме само „</w:t>
+      </w:r>
+      <w:r>
+        <w:rPr>
+          <w:lang w:val="en-US"/>
+        </w:rPr>
+        <w:t>A</w:t>
+      </w:r>
+      <w:r>
+        <w:t>“</w:t>
+      </w:r>
+      <w:r>
+        <w:t xml:space="preserve"> </w:t>
+      </w:r>
+      <w:r>
+        <w:t>и „</w:t>
+      </w:r>
+      <w:r>
+        <w:rPr>
+          <w:lang w:val="en-US"/>
+        </w:rPr>
+        <w:t>B</w:t>
+      </w:r>
+      <w:r>
+        <w:t>“ от секцията „</w:t>
+      </w:r>
+      <w:r>
+        <w:rPr>
+          <w:lang w:val="en-US"/>
+        </w:rPr>
+        <w:t>Input</w:t>
+      </w:r>
+      <w:r>
+        <w:t xml:space="preserve"> </w:t>
+      </w:r>
+      <w:r>
+        <w:rPr>
+          <w:lang w:val="en-US"/>
+        </w:rPr>
+        <w:t>Tables</w:t>
+      </w:r>
+      <w:r>
+        <w:t xml:space="preserve">“. Не изпозлваме анотираните данни от </w:t>
+      </w:r>
+      <w:r>
+        <w:t>“</w:t>
+      </w:r>
+      <w:r>
+        <w:rPr>
+          <w:lang w:val="en-US"/>
+        </w:rPr>
+        <w:t>Labeled</w:t>
+      </w:r>
+      <w:r>
+        <w:t xml:space="preserve"> </w:t>
+      </w:r>
+      <w:r>
+        <w:rPr>
+          <w:lang w:val="en-US"/>
+        </w:rPr>
+        <w:t>Data</w:t>
+      </w:r>
+      <w:r>
+        <w:t>” – “</w:t>
+      </w:r>
+      <w:r>
+        <w:rPr>
+          <w:lang w:val="en-US"/>
+        </w:rPr>
+        <w:t>L</w:t>
+      </w:r>
+      <w:r>
+        <w:t xml:space="preserve">”, </w:t>
+      </w:r>
+      <w:r>
+        <w:t>тъй като сме избрали свой подход</w:t>
+      </w:r>
+      <w:r>
+        <w:t xml:space="preserve"> за редукция(</w:t>
+      </w:r>
+      <w:r>
+        <w:rPr>
+          <w:lang w:val="en-US"/>
+        </w:rPr>
+        <w:t>blocking</w:t>
+      </w:r>
+      <w:r>
+        <w:t>)</w:t>
+      </w:r>
+      <w:r>
+        <w:t xml:space="preserve"> и  тези </w:t>
+      </w:r>
+      <w:r>
+        <w:lastRenderedPageBreak/>
+        <w:t>анотирани данни н вероятно няма да са в нашето редуцирано множество и от друга страна открихме твърде свободно анотирани данни, което не считаме за правилно.</w:t>
+      </w:r>
+    </w:p>
+    <w:p>
+      <w:r>
+        <w:t xml:space="preserve">Разархивирани данните </w:t>
+      </w:r>
+      <w:r>
+        <w:t>и колоните са показани схематично в таблица 3.3.2. Виждаме, че някои от колоните нямат еднозначно съответствие.</w:t>
+      </w:r>
+    </w:p>
+    <w:tbl>
+      <w:tblPr>
+        <w:tblStyle w:val="TableGrid"/>
+        <w:tblW w:w="0" w:type="auto"/>
+        <w:tblLook w:val="04A0" w:firstRow="1" w:lastRow="0" w:firstColumn="1" w:lastColumn="0" w:noHBand="0" w:noVBand="1"/>
+      </w:tblPr>
+      <w:tblGrid>
+        <w:gridCol w:w="8794"/>
+        <w:gridCol w:w="222"/>
+      </w:tblGrid>
+      <w:tr>
+        <w:tc>
+          <w:tcPr>
+            <w:tcW w:w="4508" w:type="dxa"/>
+          </w:tcPr>
+          <w:p>
+            <w:pPr>
+              <w:jc w:val="center"/>
+              <w:rPr>
+                <w:lang w:val="en-US"/>
+              </w:rPr>
+            </w:pPr>
+            <w:r>
+              <w:drawing>
+                <wp:inline distT="0" distB="0" distL="0" distR="0" wp14:anchorId="11A93A5C" wp14:editId="6330904A">
+                  <wp:extent cx="5394960" cy="1144621"/>
+                  <wp:effectExtent l="0" t="0" r="0" b="0"/>
+                  <wp:docPr id="12" name="Picture 12"/>
+                  <wp:cNvGraphicFramePr>
+                    <a:graphicFrameLocks xmlns:a="http://schemas.openxmlformats.org/drawingml/2006/main" noChangeAspect="1"/>
+                  </wp:cNvGraphicFramePr>
+                  <a:graphic xmlns:a="http://schemas.openxmlformats.org/drawingml/2006/main">
+                    <a:graphicData uri="http://schemas.openxmlformats.org/drawingml/2006/picture">
+                      <pic:pic xmlns:pic="http://schemas.openxmlformats.org/drawingml/2006/picture">
+                        <pic:nvPicPr>
+                          <pic:cNvPr id="1" name=""/>
+                          <pic:cNvPicPr/>
+                        </pic:nvPicPr>
+                        <pic:blipFill>
+                          <a:blip r:embed="rId16"/>
+                          <a:stretch>
+                            <a:fillRect/>
+                          </a:stretch>
+                        </pic:blipFill>
+                        <pic:spPr>
+                          <a:xfrm>
+                            <a:off x="0" y="0"/>
+                            <a:ext cx="5527794" cy="1172804"/>
+                          </a:xfrm>
+                          <a:prstGeom prst="rect">
+                            <a:avLst/>
+                          </a:prstGeom>
+                        </pic:spPr>
+                      </pic:pic>
+                    </a:graphicData>
+                  </a:graphic>
+                </wp:inline>
+              </w:drawing>
+            </w:r>
+            <w:r>
+              <w:rPr>
+                <w:noProof/>
+              </w:rPr>
+              <w:t xml:space="preserve"> </w:t>
+            </w:r>
+            <w:r>
+              <w:rPr>
+                <w:lang w:val="en-US"/>
+              </w:rPr>
+              <w:drawing>
+                <wp:inline distT="0" distB="0" distL="0" distR="0" wp14:anchorId="61F5E7DC" wp14:editId="0FFF32BD">
+                  <wp:extent cx="5478780" cy="1397920"/>
+                  <wp:effectExtent l="0" t="0" r="0" b="0"/>
+                  <wp:docPr id="14" name="Picture 14"/>
+                  <wp:cNvGraphicFramePr>
+                    <a:graphicFrameLocks xmlns:a="http://schemas.openxmlformats.org/drawingml/2006/main" noChangeAspect="1"/>
+                  </wp:cNvGraphicFramePr>
+                  <a:graphic xmlns:a="http://schemas.openxmlformats.org/drawingml/2006/main">
+                    <a:graphicData uri="http://schemas.openxmlformats.org/drawingml/2006/picture">
+                      <pic:pic xmlns:pic="http://schemas.openxmlformats.org/drawingml/2006/picture">
+                        <pic:nvPicPr>
+                          <pic:cNvPr id="1" name=""/>
+                          <pic:cNvPicPr/>
+                        </pic:nvPicPr>
+                        <pic:blipFill>
+                          <a:blip r:embed="rId17"/>
+                          <a:stretch>
+                            <a:fillRect/>
+                          </a:stretch>
+                        </pic:blipFill>
+                        <pic:spPr>
+                          <a:xfrm>
+                            <a:off x="0" y="0"/>
+                            <a:ext cx="5491853" cy="1401256"/>
+                          </a:xfrm>
+                          <a:prstGeom prst="rect">
+                            <a:avLst/>
+                          </a:prstGeom>
+                        </pic:spPr>
+                      </pic:pic>
+                    </a:graphicData>
+                  </a:graphic>
+                </wp:inline>
+              </w:drawing>
+            </w:r>
+          </w:p>
+        </w:tc>
+        <w:tc>
+          <w:tcPr>
+            <w:tcW w:w="4508" w:type="dxa"/>
+          </w:tcPr>
+          <w:p>
+            <w:pPr>
+              <w:rPr>
+                <w:lang w:val="en-US"/>
+              </w:rPr>
+            </w:pPr>
+          </w:p>
+        </w:tc>
+      </w:tr>
+    </w:tbl>
+    <w:p>
+      <w:pPr>
+        <w:pStyle w:val="Quote"/>
+        <w:rPr>
+          <w:lang w:val="en-US"/>
+        </w:rPr>
+      </w:pPr>
+      <w:r>
+        <w:t>Таблица</w:t>
+      </w:r>
+      <w:r>
+        <w:rPr>
+          <w:lang w:val="en-US"/>
+        </w:rPr>
+        <w:t xml:space="preserve"> 3.3.2</w:t>
+      </w:r>
+    </w:p>
+    <w:p/>
+    <w:p>
       <w:pPr>
         <w:pStyle w:val="Heading2"/>
       </w:pPr>
       <w:bookmarkStart w:id="6" w:name="_Toc103542127"/>
       <w:r>
+        <w:lastRenderedPageBreak/>
         <w:t xml:space="preserve">3.4 </w:t>
       </w:r>
       <w:r>
@@ -3543,11 +3928,19 @@
         </w:rPr>
         <w:t xml:space="preserve"> </w:t>
       </w:r>
-      <w:r>
-        <w:rPr>
-          <w:lang w:val="en-US"/>
-        </w:rPr>
-        <w:t>AnHai's Group</w:t>
+      <w:proofErr w:type="spellStart"/>
+      <w:r>
+        <w:rPr>
+          <w:lang w:val="en-US"/>
+        </w:rPr>
+        <w:t>AnHai's</w:t>
+      </w:r>
+      <w:proofErr w:type="spellEnd"/>
+      <w:r>
+        <w:rPr>
+          <w:lang w:val="en-US"/>
+        </w:rPr>
+        <w:t xml:space="preserve"> Group</w:t>
       </w:r>
       <w:r>
         <w:t xml:space="preserve">, </w:t>
@@ -3567,7 +3960,7 @@
         </w:rPr>
         <w:br/>
       </w:r>
-      <w:hyperlink r:id="rId15" w:history="1">
+      <w:hyperlink r:id="rId18" w:history="1">
         <w:r>
           <w:rPr>
             <w:rStyle w:val="Hyperlink"/>
@@ -3605,11 +3998,19 @@
         </w:rPr>
         <w:t xml:space="preserve"> </w:t>
       </w:r>
-      <w:r>
-        <w:rPr>
-          <w:lang w:val="en-US"/>
-        </w:rPr>
-        <w:t>AnHai's Group</w:t>
+      <w:proofErr w:type="spellStart"/>
+      <w:r>
+        <w:rPr>
+          <w:lang w:val="en-US"/>
+        </w:rPr>
+        <w:t>AnHai's</w:t>
+      </w:r>
+      <w:proofErr w:type="spellEnd"/>
+      <w:r>
+        <w:rPr>
+          <w:lang w:val="en-US"/>
+        </w:rPr>
+        <w:t xml:space="preserve"> Group</w:t>
       </w:r>
       <w:r>
         <w:t>, 2017</w:t>
@@ -3626,7 +4027,7 @@
         </w:rPr>
         <w:br/>
       </w:r>
-      <w:hyperlink r:id="rId16" w:history="1">
+      <w:hyperlink r:id="rId19" w:history="1">
         <w:r>
           <w:rPr>
             <w:rStyle w:val="Hyperlink"/>
@@ -3648,7 +4049,6 @@
         <w:rPr>
           <w:lang w:val="en-US"/>
         </w:rPr>
-        <w:lastRenderedPageBreak/>
         <w:t xml:space="preserve">[3] </w:t>
       </w:r>
       <w:r>
@@ -3693,7 +4093,7 @@
         </w:rPr>
         <w:br/>
       </w:r>
-      <w:hyperlink r:id="rId17" w:history="1">
+      <w:hyperlink r:id="rId20" w:history="1">
         <w:r>
           <w:rPr>
             <w:rStyle w:val="Hyperlink"/>
@@ -3716,11 +4116,33 @@
         </w:rPr>
         <w:t xml:space="preserve">[4] </w:t>
       </w:r>
-      <w:r>
-        <w:rPr>
-          <w:lang w:val="en-US"/>
-        </w:rPr>
-        <w:t>tf–idf - Wikipedia</w:t>
+      <w:proofErr w:type="spellStart"/>
+      <w:r>
+        <w:rPr>
+          <w:lang w:val="en-US"/>
+        </w:rPr>
+        <w:t>tf</w:t>
+      </w:r>
+      <w:proofErr w:type="spellEnd"/>
+      <w:r>
+        <w:rPr>
+          <w:lang w:val="en-US"/>
+        </w:rPr>
+        <w:t>–</w:t>
+      </w:r>
+      <w:proofErr w:type="spellStart"/>
+      <w:r>
+        <w:rPr>
+          <w:lang w:val="en-US"/>
+        </w:rPr>
+        <w:t>idf</w:t>
+      </w:r>
+      <w:proofErr w:type="spellEnd"/>
+      <w:r>
+        <w:rPr>
+          <w:lang w:val="en-US"/>
+        </w:rPr>
+        <w:t xml:space="preserve"> - Wikipedia</w:t>
       </w:r>
       <w:r>
         <w:rPr>
@@ -3728,7 +4150,7 @@
         </w:rPr>
         <w:br/>
       </w:r>
-      <w:hyperlink r:id="rId18" w:history="1">
+      <w:hyperlink r:id="rId21" w:history="1">
         <w:r>
           <w:rPr>
             <w:rStyle w:val="Hyperlink"/>
@@ -3759,7 +4181,7 @@
           <w:lang w:val="en-US"/>
         </w:rPr>
       </w:pPr>
-      <w:hyperlink r:id="rId19" w:history="1">
+      <w:hyperlink r:id="rId22" w:history="1">
         <w:r>
           <w:rPr>
             <w:rStyle w:val="Hyperlink"/>
@@ -3866,7 +4288,7 @@
       </w:r>
     </w:p>
     <w:p>
-      <w:hyperlink r:id="rId20" w:history="1">
+      <w:hyperlink r:id="rId23" w:history="1">
         <w:r>
           <w:rPr>
             <w:rStyle w:val="Hyperlink"/>
@@ -3877,8 +4299,8 @@
     </w:p>
     <w:p/>
     <w:sectPr>
-      <w:headerReference w:type="default" r:id="rId21"/>
-      <w:footerReference w:type="default" r:id="rId22"/>
+      <w:headerReference w:type="default" r:id="rId24"/>
+      <w:footerReference w:type="default" r:id="rId25"/>
       <w:pgSz w:w="11906" w:h="16838"/>
       <w:pgMar w:top="1440" w:right="1440" w:bottom="1440" w:left="1440" w:header="708" w:footer="708" w:gutter="0"/>
       <w:cols w:space="708"/>

</xml_diff>